<commit_message>
Update P2P Chatroom Using Sockets in C.docx
</commit_message>
<xml_diff>
--- a/P2P Chatroom Using Sockets in C.docx
+++ b/P2P Chatroom Using Sockets in C.docx
@@ -109,15 +109,13 @@
         </w:rPr>
         <w:t xml:space="preserve">So instead we had one of the clients act as server hosting the messages for the room. When a room is created the client that requests the creation logs its </w:t>
       </w:r>
-      <w:proofErr w:type="spellStart"/>
-      <w:r>
-        <w:rPr>
-          <w:sz w:val="24"/>
-          <w:szCs w:val="24"/>
-        </w:rPr>
-        <w:t>ip</w:t>
-      </w:r>
-      <w:proofErr w:type="spellEnd"/>
+      <w:r>
+        <w:rPr>
+          <w:sz w:val="24"/>
+          <w:szCs w:val="24"/>
+        </w:rPr>
+        <w:t>IP</w:t>
+      </w:r>
       <w:r>
         <w:rPr>
           <w:sz w:val="24"/>
@@ -153,56 +151,59 @@
           <w:szCs w:val="24"/>
         </w:rPr>
         <w:tab/>
-        <w:t xml:space="preserve">From here on the static server isn’t used, and all communications take place between the clients. When any client (including the host) wishes to send a message, a string containing a marker character, the username, and the message is sent to the host who then distributes the message to the other clients by </w:t>
-      </w:r>
-      <w:r>
-        <w:rPr>
-          <w:sz w:val="24"/>
-          <w:szCs w:val="24"/>
-        </w:rPr>
-        <w:t>iterat</w:t>
-      </w:r>
-      <w:r>
-        <w:rPr>
-          <w:sz w:val="24"/>
-          <w:szCs w:val="24"/>
-        </w:rPr>
-        <w:t xml:space="preserve">ing through a </w:t>
-      </w:r>
-      <w:proofErr w:type="spellStart"/>
-      <w:r>
-        <w:rPr>
-          <w:sz w:val="24"/>
-          <w:szCs w:val="24"/>
-        </w:rPr>
-        <w:t>hashmap</w:t>
-      </w:r>
-      <w:proofErr w:type="spellEnd"/>
-      <w:r>
-        <w:rPr>
-          <w:sz w:val="24"/>
-          <w:szCs w:val="24"/>
-        </w:rPr>
-        <w:t xml:space="preserve"> of their </w:t>
-      </w:r>
-      <w:proofErr w:type="spellStart"/>
-      <w:r>
-        <w:rPr>
-          <w:sz w:val="24"/>
-          <w:szCs w:val="24"/>
-        </w:rPr>
-        <w:t>ip</w:t>
-      </w:r>
-      <w:proofErr w:type="spellEnd"/>
-      <w:r>
-        <w:rPr>
-          <w:sz w:val="24"/>
-          <w:szCs w:val="24"/>
-        </w:rPr>
-        <w:t xml:space="preserve"> information. The messages sent between peers are sent using a UDP connection to minimize the number of threads needed for listening on the host peer. </w:t>
+        <w:t>From here on the static server isn’t used, and</w:t>
       </w:r>
       <w:bookmarkStart w:id="0" w:name="_GoBack"/>
       <w:bookmarkEnd w:id="0"/>
+      <w:r>
+        <w:rPr>
+          <w:sz w:val="24"/>
+          <w:szCs w:val="24"/>
+        </w:rPr>
+        <w:t xml:space="preserve"> all communications take place between the clients. When any client (including the host) wishes to send a message, a string containing a marker character, the username, and the message is sent to the host who then distributes the message to the other clients by </w:t>
+      </w:r>
+      <w:r>
+        <w:rPr>
+          <w:sz w:val="24"/>
+          <w:szCs w:val="24"/>
+        </w:rPr>
+        <w:t>iterat</w:t>
+      </w:r>
+      <w:r>
+        <w:rPr>
+          <w:sz w:val="24"/>
+          <w:szCs w:val="24"/>
+        </w:rPr>
+        <w:t xml:space="preserve">ing through a </w:t>
+      </w:r>
+      <w:r>
+        <w:rPr>
+          <w:sz w:val="24"/>
+          <w:szCs w:val="24"/>
+        </w:rPr>
+        <w:t>hash map</w:t>
+      </w:r>
+      <w:r>
+        <w:rPr>
+          <w:sz w:val="24"/>
+          <w:szCs w:val="24"/>
+        </w:rPr>
+        <w:t xml:space="preserve"> of their </w:t>
+      </w:r>
+      <w:r>
+        <w:rPr>
+          <w:sz w:val="24"/>
+          <w:szCs w:val="24"/>
+        </w:rPr>
+        <w:t>IP information</w:t>
+      </w:r>
+      <w:r>
+        <w:rPr>
+          <w:sz w:val="24"/>
+          <w:szCs w:val="24"/>
+        </w:rPr>
+        <w:t xml:space="preserve">. The messages sent between peers are sent using a UDP connection to minimize the number of threads needed for listening on the host peer. </w:t>
+      </w:r>
     </w:p>
     <w:p>
       <w:pPr>
@@ -217,23 +218,35 @@
           <w:szCs w:val="24"/>
         </w:rPr>
         <w:tab/>
-        <w:t xml:space="preserve">Further plans to make this project better include using symmetric key encryption using the password setup to increase the security of the room, not by denying access but by allowing all messages to be scrambled, creating a </w:t>
-      </w:r>
-      <w:proofErr w:type="spellStart"/>
-      <w:r>
-        <w:rPr>
-          <w:sz w:val="24"/>
-          <w:szCs w:val="24"/>
-        </w:rPr>
-        <w:t>gui</w:t>
-      </w:r>
-      <w:proofErr w:type="spellEnd"/>
-      <w:r>
-        <w:rPr>
-          <w:sz w:val="24"/>
-          <w:szCs w:val="24"/>
-        </w:rPr>
-        <w:t xml:space="preserve"> for easier usage, and adding file sharing capabilities. </w:t>
+        <w:t xml:space="preserve">Further plans to make this project better include using symmetric key encryption using the password to increase the security of the room, not by denying access but by allowing all messages to be scrambled, creating a </w:t>
+      </w:r>
+      <w:r>
+        <w:rPr>
+          <w:sz w:val="24"/>
+          <w:szCs w:val="24"/>
+        </w:rPr>
+        <w:t>GUI</w:t>
+      </w:r>
+      <w:r>
+        <w:rPr>
+          <w:sz w:val="24"/>
+          <w:szCs w:val="24"/>
+        </w:rPr>
+        <w:t xml:space="preserve"> for easier usage, </w:t>
+      </w:r>
+      <w:r>
+        <w:rPr>
+          <w:sz w:val="24"/>
+          <w:szCs w:val="24"/>
+        </w:rPr>
+        <w:t xml:space="preserve">host migration so  the host peer can leave without having to create a new room, </w:t>
+      </w:r>
+      <w:r>
+        <w:rPr>
+          <w:sz w:val="24"/>
+          <w:szCs w:val="24"/>
+        </w:rPr>
+        <w:t xml:space="preserve">and adding file sharing capabilities. </w:t>
       </w:r>
     </w:p>
     <w:sectPr>

</xml_diff>